<commit_message>
Commit before local delete
</commit_message>
<xml_diff>
--- a/DH_Bi270aFinal.docx
+++ b/DH_Bi270aFinal.docx
@@ -2,6 +2,66 @@
 <file path=word/document.xml><?xml version="1.0" encoding="utf-8"?>
 <w:document xmlns:wpc="http://schemas.microsoft.com/office/word/2010/wordprocessingCanvas" xmlns:cx="http://schemas.microsoft.com/office/drawing/2014/chartex" xmlns:cx1="http://schemas.microsoft.com/office/drawing/2015/9/8/chartex" xmlns:cx2="http://schemas.microsoft.com/office/drawing/2015/10/21/chartex" xmlns:cx3="http://schemas.microsoft.com/office/drawing/2016/5/9/chartex" xmlns:cx4="http://schemas.microsoft.com/office/drawing/2016/5/10/chartex" xmlns:cx5="http://schemas.microsoft.com/office/drawing/2016/5/11/chartex" xmlns:cx6="http://schemas.microsoft.com/office/drawing/2016/5/12/chartex" xmlns:cx7="http://schemas.microsoft.com/office/drawing/2016/5/13/chartex" xmlns:cx8="http://schemas.microsoft.com/office/drawing/2016/5/14/chartex" xmlns:mc="http://schemas.openxmlformats.org/markup-compatibility/2006" xmlns:aink="http://schemas.microsoft.com/office/drawing/2016/ink" xmlns:am3d="http://schemas.microsoft.com/office/drawing/2017/model3d" xmlns:o="urn:schemas-microsoft-com:office:office" xmlns:oel="http://schemas.microsoft.com/office/2019/extlst" xmlns:r="http://schemas.openxmlformats.org/officeDocument/2006/relationships" xmlns:m="http://schemas.openxmlformats.org/officeDocument/2006/math" xmlns:v="urn:schemas-microsoft-com:vml" xmlns:wp14="http://schemas.microsoft.com/office/word/2010/wordprocessingDrawing" xmlns:wp="http://schemas.openxmlformats.org/drawingml/2006/wordprocessingDrawing" xmlns:w10="urn:schemas-microsoft-com:office:word" xmlns:w="http://schemas.openxmlformats.org/wordprocessingml/2006/main" xmlns:w14="http://schemas.microsoft.com/office/word/2010/wordml" xmlns:w15="http://schemas.microsoft.com/office/word/2012/wordml" xmlns:w16cex="http://schemas.microsoft.com/office/word/2018/wordml/cex" xmlns:w16cid="http://schemas.microsoft.com/office/word/2016/wordml/cid" xmlns:w16="http://schemas.microsoft.com/office/word/2018/wordml" xmlns:w16sdtdh="http://schemas.microsoft.com/office/word/2020/wordml/sdtdatahash" xmlns:w16se="http://schemas.microsoft.com/office/word/2015/wordml/symex" xmlns:wpg="http://schemas.microsoft.com/office/word/2010/wordprocessingGroup" xmlns:wpi="http://schemas.microsoft.com/office/word/2010/wordprocessingInk" xmlns:wne="http://schemas.microsoft.com/office/word/2006/wordml" xmlns:wps="http://schemas.microsoft.com/office/word/2010/wordprocessingShape" mc:Ignorable="w14 w15 w16se w16cid w16 w16cex w16sdtdh wp14">
   <w:body>
+    <w:p>
+      <w:pPr>
+        <w:rPr>
+          <w:rFonts w:ascii="Times New Roman" w:hAnsi="Times New Roman" w:cs="Times New Roman"/>
+          <w:b/>
+          <w:bCs/>
+        </w:rPr>
+      </w:pPr>
+      <w:r>
+        <w:rPr>
+          <w:rFonts w:ascii="Times New Roman" w:hAnsi="Times New Roman" w:cs="Times New Roman"/>
+          <w:b/>
+          <w:bCs/>
+        </w:rPr>
+        <w:t>Bi270a Final Project</w:t>
+      </w:r>
+    </w:p>
+    <w:p>
+      <w:pPr>
+        <w:rPr>
+          <w:rFonts w:ascii="Times New Roman" w:hAnsi="Times New Roman" w:cs="Times New Roman"/>
+          <w:b/>
+          <w:bCs/>
+        </w:rPr>
+      </w:pPr>
+      <w:r>
+        <w:rPr>
+          <w:rFonts w:ascii="Times New Roman" w:hAnsi="Times New Roman" w:cs="Times New Roman"/>
+          <w:b/>
+          <w:bCs/>
+        </w:rPr>
+        <w:t>Drew Honson</w:t>
+      </w:r>
+    </w:p>
+    <w:p>
+      <w:pPr>
+        <w:rPr>
+          <w:rFonts w:ascii="Times New Roman" w:hAnsi="Times New Roman" w:cs="Times New Roman"/>
+          <w:b/>
+          <w:bCs/>
+        </w:rPr>
+      </w:pPr>
+      <w:r>
+        <w:rPr>
+          <w:rFonts w:ascii="Times New Roman" w:hAnsi="Times New Roman" w:cs="Times New Roman"/>
+          <w:b/>
+          <w:bCs/>
+        </w:rPr>
+        <w:t>5 December 2023</w:t>
+      </w:r>
+    </w:p>
+    <w:p>
+      <w:pPr>
+        <w:rPr>
+          <w:rFonts w:ascii="Times New Roman" w:hAnsi="Times New Roman" w:cs="Times New Roman"/>
+          <w:b/>
+          <w:bCs/>
+        </w:rPr>
+      </w:pPr>
+    </w:p>
     <w:p>
       <w:pPr>
         <w:rPr>
@@ -1143,7 +1203,14 @@
         <w:rPr>
           <w:rFonts w:ascii="Times New Roman" w:hAnsi="Times New Roman" w:cs="Times New Roman"/>
         </w:rPr>
-        <w:t>were pulled and annotated for th</w:t>
+        <w:t xml:space="preserve">were pulled and annotated </w:t>
+      </w:r>
+      <w:r>
+        <w:rPr>
+          <w:rFonts w:ascii="Times New Roman" w:hAnsi="Times New Roman" w:cs="Times New Roman"/>
+        </w:rPr>
+        <w:lastRenderedPageBreak/>
+        <w:t>for th</w:t>
       </w:r>
       <w:r>
         <w:rPr>
@@ -1241,14 +1308,7 @@
         <w:rPr>
           <w:rFonts w:ascii="Times New Roman" w:hAnsi="Times New Roman" w:cs="Times New Roman"/>
         </w:rPr>
-        <w:t xml:space="preserve">d dramatically higher </w:t>
-      </w:r>
-      <w:r>
-        <w:rPr>
-          <w:rFonts w:ascii="Times New Roman" w:hAnsi="Times New Roman" w:cs="Times New Roman"/>
-        </w:rPr>
-        <w:lastRenderedPageBreak/>
-        <w:t xml:space="preserve">variance in abundance than other clades. Given that </w:t>
+        <w:t xml:space="preserve">d dramatically higher variance in abundance than other clades. Given that </w:t>
       </w:r>
       <w:proofErr w:type="spellStart"/>
       <w:r>
@@ -1937,7 +1997,14 @@
         <w:rPr>
           <w:rFonts w:ascii="Times New Roman" w:hAnsi="Times New Roman" w:cs="Times New Roman"/>
         </w:rPr>
-        <w:t xml:space="preserve">neither two nor three component analysis revealed any structure that could have indicated sampling site. </w:t>
+        <w:t xml:space="preserve">neither two nor three component analysis revealed any structure that </w:t>
+      </w:r>
+      <w:r>
+        <w:rPr>
+          <w:rFonts w:ascii="Times New Roman" w:hAnsi="Times New Roman" w:cs="Times New Roman"/>
+        </w:rPr>
+        <w:lastRenderedPageBreak/>
+        <w:t xml:space="preserve">could have indicated sampling site. </w:t>
       </w:r>
       <w:r>
         <w:rPr>
@@ -2015,7 +2082,6 @@
         <w:rPr>
           <w:noProof/>
         </w:rPr>
-        <w:lastRenderedPageBreak/>
         <mc:AlternateContent>
           <mc:Choice Requires="wps">
             <w:drawing>
@@ -2346,13 +2412,13 @@
         <mc:AlternateContent>
           <mc:Choice Requires="wps">
             <w:drawing>
-              <wp:anchor distT="0" distB="0" distL="114300" distR="114300" simplePos="0" relativeHeight="251669504" behindDoc="0" locked="0" layoutInCell="1" allowOverlap="1" wp14:anchorId="0CA6FEFC" wp14:editId="3C587001">
+              <wp:anchor distT="0" distB="0" distL="114300" distR="114300" simplePos="0" relativeHeight="251669504" behindDoc="0" locked="0" layoutInCell="1" allowOverlap="1" wp14:anchorId="0CA6FEFC" wp14:editId="1F21AC59">
                 <wp:simplePos x="0" y="0"/>
                 <wp:positionH relativeFrom="column">
-                  <wp:posOffset>2299970</wp:posOffset>
+                  <wp:posOffset>2404745</wp:posOffset>
                 </wp:positionH>
                 <wp:positionV relativeFrom="paragraph">
-                  <wp:posOffset>2878455</wp:posOffset>
+                  <wp:posOffset>1645699</wp:posOffset>
                 </wp:positionV>
                 <wp:extent cx="3190875" cy="635"/>
                 <wp:effectExtent l="0" t="0" r="0" b="12065"/>
@@ -2456,7 +2522,7 @@
           </mc:Choice>
           <mc:Fallback>
             <w:pict>
-              <v:shape w14:anchorId="0CA6FEFC" id="_x0000_s1029" type="#_x0000_t202" style="position:absolute;left:0;text-align:left;margin-left:181.1pt;margin-top:226.65pt;width:251.25pt;height:.05pt;z-index:251669504;visibility:visible;mso-wrap-style:square;mso-wrap-distance-left:9pt;mso-wrap-distance-top:0;mso-wrap-distance-right:9pt;mso-wrap-distance-bottom:0;mso-position-horizontal:absolute;mso-position-horizontal-relative:text;mso-position-vertical:absolute;mso-position-vertical-relative:text;v-text-anchor:top" o:gfxdata="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" stroked="f">
+              <v:shape w14:anchorId="0CA6FEFC" id="_x0000_s1029" type="#_x0000_t202" style="position:absolute;left:0;text-align:left;margin-left:189.35pt;margin-top:129.6pt;width:251.25pt;height:.05pt;z-index:251669504;visibility:visible;mso-wrap-style:square;mso-wrap-distance-left:9pt;mso-wrap-distance-top:0;mso-wrap-distance-right:9pt;mso-wrap-distance-bottom:0;mso-position-horizontal:absolute;mso-position-horizontal-relative:text;mso-position-vertical:absolute;mso-position-vertical-relative:text;v-text-anchor:top" o:gfxdata="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" stroked="f">
                 <v:textbox style="mso-fit-shape-to-text:t" inset="0,0,0,0">
                   <w:txbxContent>
                     <w:p>
@@ -2533,13 +2599,13 @@
           <w:noProof/>
         </w:rPr>
         <w:drawing>
-          <wp:anchor distT="0" distB="0" distL="114300" distR="114300" simplePos="0" relativeHeight="251667456" behindDoc="0" locked="0" layoutInCell="1" allowOverlap="1" wp14:anchorId="3DAA3DED" wp14:editId="66293CDD">
+          <wp:anchor distT="0" distB="0" distL="114300" distR="114300" simplePos="0" relativeHeight="251667456" behindDoc="0" locked="0" layoutInCell="1" allowOverlap="1" wp14:anchorId="3DAA3DED" wp14:editId="79116718">
             <wp:simplePos x="0" y="0"/>
             <wp:positionH relativeFrom="column">
-              <wp:posOffset>2300219</wp:posOffset>
+              <wp:posOffset>2404745</wp:posOffset>
             </wp:positionH>
             <wp:positionV relativeFrom="paragraph">
-              <wp:posOffset>1382975</wp:posOffset>
+              <wp:posOffset>150716</wp:posOffset>
             </wp:positionV>
             <wp:extent cx="3190875" cy="1438910"/>
             <wp:effectExtent l="0" t="0" r="0" b="0"/>
@@ -2784,7 +2850,14 @@
         <w:rPr>
           <w:rFonts w:ascii="Times New Roman" w:hAnsi="Times New Roman" w:cs="Times New Roman"/>
         </w:rPr>
-        <w:t xml:space="preserve">using a uniform removal of reads. In contrast, I removed taxa that </w:t>
+        <w:t xml:space="preserve">using a uniform removal of reads. In </w:t>
+      </w:r>
+      <w:r>
+        <w:rPr>
+          <w:rFonts w:ascii="Times New Roman" w:hAnsi="Times New Roman" w:cs="Times New Roman"/>
+        </w:rPr>
+        <w:lastRenderedPageBreak/>
+        <w:t xml:space="preserve">contrast, I removed taxa that </w:t>
       </w:r>
       <w:r>
         <w:rPr>
@@ -2878,7 +2951,6 @@
         <w:rPr>
           <w:rFonts w:ascii="Times New Roman" w:hAnsi="Times New Roman" w:cs="Times New Roman"/>
         </w:rPr>
-        <w:lastRenderedPageBreak/>
         <w:t xml:space="preserve">I also used a different </w:t>
       </w:r>
       <w:r>
@@ -3264,6 +3336,11 @@
           <w:docPart w:val="DefaultPlaceholder_-1854013440"/>
         </w:placeholder>
       </w:sdtPr>
+      <w:sdtEndPr>
+        <w:rPr>
+          <w:rFonts w:eastAsiaTheme="minorEastAsia"/>
+        </w:rPr>
+      </w:sdtEndPr>
       <w:sdtContent>
         <w:p>
           <w:pPr>
@@ -3553,6 +3630,7 @@
             <w:divId w:val="1185632986"/>
           </w:pPr>
           <w:r>
+            <w:lastRenderedPageBreak/>
             <w:t xml:space="preserve">8. Puckett, E. E. </w:t>
           </w:r>
           <w:r>
@@ -3586,20 +3664,6 @@
             <w:t>, 20161762 (2016).</w:t>
           </w:r>
         </w:p>
-        <w:p>
-          <w:pPr>
-            <w:ind w:left="576"/>
-            <w:rPr>
-              <w:rFonts w:ascii="Times New Roman" w:hAnsi="Times New Roman" w:cs="Times New Roman"/>
-            </w:rPr>
-          </w:pPr>
-          <w:r>
-            <w:rPr>
-              <w:rFonts w:ascii="Times New Roman" w:eastAsia="Times New Roman" w:hAnsi="Times New Roman" w:cs="Times New Roman"/>
-            </w:rPr>
-            <w:t> </w:t>
-          </w:r>
-        </w:p>
       </w:sdtContent>
     </w:sdt>
     <w:p>
@@ -3610,23 +3674,29 @@
           <w:bCs/>
         </w:rPr>
       </w:pPr>
-    </w:p>
-    <w:p>
-      <w:pPr>
+      <w:r>
         <w:rPr>
           <w:rFonts w:ascii="Times New Roman" w:hAnsi="Times New Roman" w:cs="Times New Roman"/>
           <w:b/>
           <w:bCs/>
         </w:rPr>
-      </w:pPr>
+        <w:t>S</w:t>
+      </w:r>
       <w:r>
         <w:rPr>
           <w:rFonts w:ascii="Times New Roman" w:hAnsi="Times New Roman" w:cs="Times New Roman"/>
           <w:b/>
           <w:bCs/>
         </w:rPr>
-        <w:lastRenderedPageBreak/>
-        <w:t>Supplementary Material</w:t>
+        <w:t>u</w:t>
+      </w:r>
+      <w:r>
+        <w:rPr>
+          <w:rFonts w:ascii="Times New Roman" w:hAnsi="Times New Roman" w:cs="Times New Roman"/>
+          <w:b/>
+          <w:bCs/>
+        </w:rPr>
+        <w:t>pplementary Material</w:t>
       </w:r>
     </w:p>
     <w:p>
@@ -4323,6 +4393,7 @@
   </w:compat>
   <w:rsids>
     <w:rsidRoot w:val="00507D01"/>
+    <w:rsid w:val="004E69A0"/>
     <w:rsid w:val="00507D01"/>
     <w:rsid w:val="00DD1DB8"/>
   </w:rsids>

</xml_diff>